<commit_message>
Terminado Profiling y Refactorización Pablo y Julia
</commit_message>
<xml_diff>
--- a/src/profiling/Profiling y Optimitation HU-001 - Pablo Rodríguez Garrido y Julia Soult Toscano.docx
+++ b/src/profiling/Profiling y Optimitation HU-001 - Pablo Rodríguez Garrido y Julia Soult Toscano.docx
@@ -1,6 +1,6 @@
 
 <file path=word/document.xml><?xml version="1.0" encoding="utf-8"?>
-<w:document xmlns:wpc="http://schemas.microsoft.com/office/word/2010/wordprocessingCanvas" xmlns:cx="http://schemas.microsoft.com/office/drawing/2014/chartex" xmlns:cx1="http://schemas.microsoft.com/office/drawing/2015/9/8/chartex" xmlns:cx2="http://schemas.microsoft.com/office/drawing/2015/10/21/chartex" xmlns:cx3="http://schemas.microsoft.com/office/drawing/2016/5/9/chartex" xmlns:cx4="http://schemas.microsoft.com/office/drawing/2016/5/10/chartex" xmlns:cx5="http://schemas.microsoft.com/office/drawing/2016/5/11/chartex" xmlns:cx6="http://schemas.microsoft.com/office/drawing/2016/5/12/chartex" xmlns:cx7="http://schemas.microsoft.com/office/drawing/2016/5/13/chartex" xmlns:cx8="http://schemas.microsoft.com/office/drawing/2016/5/14/chartex" xmlns:mc="http://schemas.openxmlformats.org/markup-compatibility/2006" xmlns:aink="http://schemas.microsoft.com/office/drawing/2016/ink" xmlns:am3d="http://schemas.microsoft.com/office/drawing/2017/model3d" xmlns:o="urn:schemas-microsoft-com:office:office" xmlns:r="http://schemas.openxmlformats.org/officeDocument/2006/relationships" xmlns:m="http://schemas.openxmlformats.org/officeDocument/2006/math" xmlns:v="urn:schemas-microsoft-com:vml" xmlns:wp14="http://schemas.microsoft.com/office/word/2010/wordprocessingDrawing" xmlns:wp="http://schemas.openxmlformats.org/drawingml/2006/wordprocessingDrawing" xmlns:w10="urn:schemas-microsoft-com:office:word" xmlns:w="http://schemas.openxmlformats.org/wordprocessingml/2006/main" xmlns:w14="http://schemas.microsoft.com/office/word/2010/wordml" xmlns:w15="http://schemas.microsoft.com/office/word/2012/wordml" xmlns:w16cid="http://schemas.microsoft.com/office/word/2016/wordml/cid" xmlns:w16se="http://schemas.microsoft.com/office/word/2015/wordml/symex" xmlns:wpg="http://schemas.microsoft.com/office/word/2010/wordprocessingGroup" xmlns:wpi="http://schemas.microsoft.com/office/word/2010/wordprocessingInk" xmlns:wne="http://schemas.microsoft.com/office/word/2006/wordml" xmlns:wps="http://schemas.microsoft.com/office/word/2010/wordprocessingShape" mc:Ignorable="w14 w15 w16se w16cid wp14">
+<w:document xmlns:wpc="http://schemas.microsoft.com/office/word/2010/wordprocessingCanvas" xmlns:cx="http://schemas.microsoft.com/office/drawing/2014/chartex" xmlns:cx1="http://schemas.microsoft.com/office/drawing/2015/9/8/chartex" xmlns:cx2="http://schemas.microsoft.com/office/drawing/2015/10/21/chartex" xmlns:cx3="http://schemas.microsoft.com/office/drawing/2016/5/9/chartex" xmlns:cx4="http://schemas.microsoft.com/office/drawing/2016/5/10/chartex" xmlns:cx5="http://schemas.microsoft.com/office/drawing/2016/5/11/chartex" xmlns:cx6="http://schemas.microsoft.com/office/drawing/2016/5/12/chartex" xmlns:cx7="http://schemas.microsoft.com/office/drawing/2016/5/13/chartex" xmlns:cx8="http://schemas.microsoft.com/office/drawing/2016/5/14/chartex" xmlns:mc="http://schemas.openxmlformats.org/markup-compatibility/2006" xmlns:aink="http://schemas.microsoft.com/office/drawing/2016/ink" xmlns:am3d="http://schemas.microsoft.com/office/drawing/2017/model3d" xmlns:o="urn:schemas-microsoft-com:office:office" xmlns:r="http://schemas.openxmlformats.org/officeDocument/2006/relationships" xmlns:m="http://schemas.openxmlformats.org/officeDocument/2006/math" xmlns:v="urn:schemas-microsoft-com:vml" xmlns:wp14="http://schemas.microsoft.com/office/word/2010/wordprocessingDrawing" xmlns:wp="http://schemas.openxmlformats.org/drawingml/2006/wordprocessingDrawing" xmlns:w10="urn:schemas-microsoft-com:office:word" xmlns:w="http://schemas.openxmlformats.org/wordprocessingml/2006/main" xmlns:w14="http://schemas.microsoft.com/office/word/2010/wordml" xmlns:w15="http://schemas.microsoft.com/office/word/2012/wordml" xmlns:w16cex="http://schemas.microsoft.com/office/word/2018/wordml/cex" xmlns:w16cid="http://schemas.microsoft.com/office/word/2016/wordml/cid" xmlns:w16="http://schemas.microsoft.com/office/word/2018/wordml" xmlns:w16se="http://schemas.microsoft.com/office/word/2015/wordml/symex" xmlns:wpg="http://schemas.microsoft.com/office/word/2010/wordprocessingGroup" xmlns:wpi="http://schemas.microsoft.com/office/word/2010/wordprocessingInk" xmlns:wne="http://schemas.microsoft.com/office/word/2006/wordml" xmlns:wps="http://schemas.microsoft.com/office/word/2010/wordprocessingShape" mc:Ignorable="w14 w15 w16se w16cid w16 w16cex wp14">
   <w:body>
     <w:p>
       <w:pPr>
@@ -71,7 +71,43 @@
           <w:szCs w:val="24"/>
           <w:lang w:eastAsia="ja-JP"/>
         </w:rPr>
-        <w:t>Una aplicado la carga de trabajo a la aplicación de unos 40 usuarios anónimos y unos 20 doctores, se obtienen los siguientes tiempos, para las queries utilizadas en el controlador DoctorController:</w:t>
+        <w:t xml:space="preserve">Una </w:t>
+      </w:r>
+      <w:r>
+        <w:rPr>
+          <w:rFonts w:ascii="Times New Roman" w:eastAsia="Times New Roman" w:hAnsi="Times New Roman" w:cs="Times New Roman"/>
+          <w:sz w:val="24"/>
+          <w:szCs w:val="24"/>
+          <w:lang w:eastAsia="ja-JP"/>
+        </w:rPr>
+        <w:t xml:space="preserve">vez </w:t>
+      </w:r>
+      <w:r>
+        <w:rPr>
+          <w:rFonts w:ascii="Times New Roman" w:eastAsia="Times New Roman" w:hAnsi="Times New Roman" w:cs="Times New Roman"/>
+          <w:sz w:val="24"/>
+          <w:szCs w:val="24"/>
+          <w:lang w:eastAsia="ja-JP"/>
+        </w:rPr>
+        <w:t>aplicad</w:t>
+      </w:r>
+      <w:r>
+        <w:rPr>
+          <w:rFonts w:ascii="Times New Roman" w:eastAsia="Times New Roman" w:hAnsi="Times New Roman" w:cs="Times New Roman"/>
+          <w:sz w:val="24"/>
+          <w:szCs w:val="24"/>
+          <w:lang w:eastAsia="ja-JP"/>
+        </w:rPr>
+        <w:t>a</w:t>
+      </w:r>
+      <w:r>
+        <w:rPr>
+          <w:rFonts w:ascii="Times New Roman" w:eastAsia="Times New Roman" w:hAnsi="Times New Roman" w:cs="Times New Roman"/>
+          <w:sz w:val="24"/>
+          <w:szCs w:val="24"/>
+          <w:lang w:eastAsia="ja-JP"/>
+        </w:rPr>
+        <w:t xml:space="preserve"> la carga de trabajo a la aplicación de unos 40 usuarios anónimos y unos 20 doctores, se obtienen los siguientes tiempos, para las queries utilizadas en el controlador DoctorController:</w:t>
       </w:r>
     </w:p>
     <w:p>
@@ -92,7 +128,7 @@
           <w:lang w:eastAsia="ja-JP"/>
         </w:rPr>
         <w:drawing>
-          <wp:inline distT="0" distB="0" distL="0" distR="0">
+          <wp:inline distT="0" distB="0" distL="0" distR="0" wp14:anchorId="0F68A2C7" wp14:editId="3C396FCE">
             <wp:extent cx="5400040" cy="2366010"/>
             <wp:effectExtent l="0" t="0" r="0" b="0"/>
             <wp:docPr id="1" name="Imagen 1" descr="Captura de pantalla de un celular&#10;&#10;Descripción generada automáticamente"/>
@@ -213,7 +249,7 @@
         <mc:AlternateContent>
           <mc:Choice Requires="wps">
             <w:drawing>
-              <wp:anchor distT="0" distB="0" distL="114300" distR="114300" simplePos="0" relativeHeight="251659264" behindDoc="0" locked="0" layoutInCell="1" allowOverlap="1">
+              <wp:anchor distT="0" distB="0" distL="114300" distR="114300" simplePos="0" relativeHeight="251659264" behindDoc="0" locked="0" layoutInCell="1" allowOverlap="1" wp14:anchorId="0282FE91" wp14:editId="766CB426">
                 <wp:simplePos x="0" y="0"/>
                 <wp:positionH relativeFrom="column">
                   <wp:posOffset>577215</wp:posOffset>
@@ -280,7 +316,7 @@
           <w:noProof/>
         </w:rPr>
         <w:drawing>
-          <wp:anchor distT="0" distB="0" distL="114300" distR="114300" simplePos="0" relativeHeight="251658240" behindDoc="0" locked="0" layoutInCell="1" allowOverlap="1" wp14:anchorId="38AD8612">
+          <wp:anchor distT="0" distB="0" distL="114300" distR="114300" simplePos="0" relativeHeight="251658240" behindDoc="0" locked="0" layoutInCell="1" allowOverlap="1" wp14:anchorId="43480DD8" wp14:editId="3E47E193">
             <wp:simplePos x="0" y="0"/>
             <wp:positionH relativeFrom="margin">
               <wp:align>center</wp:align>
@@ -344,7 +380,7 @@
           <w:noProof/>
         </w:rPr>
         <w:drawing>
-          <wp:inline distT="0" distB="0" distL="0" distR="0" wp14:anchorId="22426849" wp14:editId="05F7A320">
+          <wp:inline distT="0" distB="0" distL="0" distR="0" wp14:anchorId="66A59087" wp14:editId="78A679DC">
             <wp:extent cx="5400040" cy="616585"/>
             <wp:effectExtent l="0" t="0" r="0" b="0"/>
             <wp:docPr id="4" name="Imagen 4"/>
@@ -399,7 +435,7 @@
           <w:noProof/>
         </w:rPr>
         <w:drawing>
-          <wp:anchor distT="0" distB="0" distL="114300" distR="114300" simplePos="0" relativeHeight="251660288" behindDoc="0" locked="0" layoutInCell="1" allowOverlap="1" wp14:anchorId="0DF2A54B">
+          <wp:anchor distT="0" distB="0" distL="114300" distR="114300" simplePos="0" relativeHeight="251660288" behindDoc="0" locked="0" layoutInCell="1" allowOverlap="1" wp14:anchorId="259DDF90" wp14:editId="34966DDB">
             <wp:simplePos x="0" y="0"/>
             <wp:positionH relativeFrom="margin">
               <wp:align>center</wp:align>
@@ -496,7 +532,7 @@
           <w:noProof/>
         </w:rPr>
         <w:drawing>
-          <wp:inline distT="0" distB="0" distL="0" distR="0" wp14:anchorId="2420E2F3" wp14:editId="0301DCE2">
+          <wp:inline distT="0" distB="0" distL="0" distR="0" wp14:anchorId="0A013C89" wp14:editId="6C7BFC4E">
             <wp:extent cx="5400040" cy="906780"/>
             <wp:effectExtent l="0" t="0" r="0" b="7620"/>
             <wp:docPr id="8" name="Imagen 8"/>
@@ -606,7 +642,7 @@
           <w:noProof/>
         </w:rPr>
         <w:drawing>
-          <wp:inline distT="0" distB="0" distL="0" distR="0" wp14:anchorId="5C68124D" wp14:editId="36FDA7BE">
+          <wp:inline distT="0" distB="0" distL="0" distR="0" wp14:anchorId="6B8B2070" wp14:editId="53685C4D">
             <wp:extent cx="5400040" cy="846455"/>
             <wp:effectExtent l="0" t="0" r="0" b="0"/>
             <wp:docPr id="7" name="Imagen 7"/>
@@ -679,8 +715,6 @@
         </w:rPr>
         <w:t>a consulta</w:t>
       </w:r>
-      <w:bookmarkStart w:id="0" w:name="_GoBack"/>
-      <w:bookmarkEnd w:id="0"/>
       <w:r>
         <w:rPr>
           <w:rFonts w:ascii="Times New Roman" w:eastAsia="Times New Roman" w:hAnsi="Times New Roman" w:cs="Times New Roman"/>
@@ -697,18 +731,89 @@
           <w:szCs w:val="24"/>
           <w:lang w:eastAsia="ja-JP"/>
         </w:rPr>
-        <w:t>una de las queries, la asociada a la consulta de los servicios del médico ha desaparecido, ya que, en la consulta de este, nos estamos trayendo también los servicios que ofrece:</w:t>
-      </w:r>
-    </w:p>
-    <w:p>
-      <w:pPr>
-        <w:rPr>
-          <w:rFonts w:ascii="Times New Roman" w:eastAsia="Times New Roman" w:hAnsi="Times New Roman" w:cs="Times New Roman"/>
-          <w:sz w:val="24"/>
-          <w:szCs w:val="24"/>
-          <w:lang w:eastAsia="ja-JP"/>
-        </w:rPr>
-      </w:pPr>
+        <w:t>una de las queries, la asociada a la consulta de los servicios del médico ha desaparecido, ya que, en la consulta de este, nos estamos trayendo también los servicios que ofrece</w:t>
+      </w:r>
+      <w:r>
+        <w:rPr>
+          <w:rFonts w:ascii="Times New Roman" w:eastAsia="Times New Roman" w:hAnsi="Times New Roman" w:cs="Times New Roman"/>
+          <w:sz w:val="24"/>
+          <w:szCs w:val="24"/>
+          <w:lang w:eastAsia="ja-JP"/>
+        </w:rPr>
+        <w:t>, mejorando así la optimización del tiempo empleado</w:t>
+      </w:r>
+      <w:r>
+        <w:rPr>
+          <w:rFonts w:ascii="Times New Roman" w:eastAsia="Times New Roman" w:hAnsi="Times New Roman" w:cs="Times New Roman"/>
+          <w:sz w:val="24"/>
+          <w:szCs w:val="24"/>
+          <w:lang w:eastAsia="ja-JP"/>
+        </w:rPr>
+        <w:t>:</w:t>
+      </w:r>
+    </w:p>
+    <w:p>
+      <w:pPr>
+        <w:rPr>
+          <w:rFonts w:ascii="Times New Roman" w:eastAsia="Times New Roman" w:hAnsi="Times New Roman" w:cs="Times New Roman"/>
+          <w:sz w:val="24"/>
+          <w:szCs w:val="24"/>
+          <w:lang w:eastAsia="ja-JP"/>
+        </w:rPr>
+      </w:pPr>
+    </w:p>
+    <w:p>
+      <w:pPr>
+        <w:rPr>
+          <w:rFonts w:ascii="Times New Roman" w:eastAsia="Times New Roman" w:hAnsi="Times New Roman" w:cs="Times New Roman"/>
+          <w:sz w:val="24"/>
+          <w:szCs w:val="24"/>
+          <w:lang w:eastAsia="ja-JP"/>
+        </w:rPr>
+      </w:pPr>
+      <w:r>
+        <w:rPr>
+          <w:rFonts w:ascii="Times New Roman" w:eastAsia="Times New Roman" w:hAnsi="Times New Roman" w:cs="Times New Roman"/>
+          <w:sz w:val="24"/>
+          <w:szCs w:val="24"/>
+          <w:lang w:eastAsia="ja-JP"/>
+        </w:rPr>
+        <w:drawing>
+          <wp:inline distT="0" distB="0" distL="0" distR="0" wp14:anchorId="1FE05F16" wp14:editId="6AB1E231">
+            <wp:extent cx="5400040" cy="1888490"/>
+            <wp:effectExtent l="0" t="0" r="0" b="0"/>
+            <wp:docPr id="6" name="Imagen 6"/>
+            <wp:cNvGraphicFramePr>
+              <a:graphicFrameLocks xmlns:a="http://schemas.openxmlformats.org/drawingml/2006/main" noChangeAspect="1"/>
+            </wp:cNvGraphicFramePr>
+            <a:graphic xmlns:a="http://schemas.openxmlformats.org/drawingml/2006/main">
+              <a:graphicData uri="http://schemas.openxmlformats.org/drawingml/2006/picture">
+                <pic:pic xmlns:pic="http://schemas.openxmlformats.org/drawingml/2006/picture">
+                  <pic:nvPicPr>
+                    <pic:cNvPr id="1" name=""/>
+                    <pic:cNvPicPr/>
+                  </pic:nvPicPr>
+                  <pic:blipFill>
+                    <a:blip r:embed="rId13"/>
+                    <a:stretch>
+                      <a:fillRect/>
+                    </a:stretch>
+                  </pic:blipFill>
+                  <pic:spPr>
+                    <a:xfrm>
+                      <a:off x="0" y="0"/>
+                      <a:ext cx="5400040" cy="1888490"/>
+                    </a:xfrm>
+                    <a:prstGeom prst="rect">
+                      <a:avLst/>
+                    </a:prstGeom>
+                  </pic:spPr>
+                </pic:pic>
+              </a:graphicData>
+            </a:graphic>
+          </wp:inline>
+        </w:drawing>
+      </w:r>
     </w:p>
     <w:p>
       <w:pPr>
@@ -751,7 +856,7 @@
 </file>
 
 <file path=word/endnotes.xml><?xml version="1.0" encoding="utf-8"?>
-<w:endnotes xmlns:wpc="http://schemas.microsoft.com/office/word/2010/wordprocessingCanvas" xmlns:cx="http://schemas.microsoft.com/office/drawing/2014/chartex" xmlns:cx1="http://schemas.microsoft.com/office/drawing/2015/9/8/chartex" xmlns:cx2="http://schemas.microsoft.com/office/drawing/2015/10/21/chartex" xmlns:cx3="http://schemas.microsoft.com/office/drawing/2016/5/9/chartex" xmlns:cx4="http://schemas.microsoft.com/office/drawing/2016/5/10/chartex" xmlns:cx5="http://schemas.microsoft.com/office/drawing/2016/5/11/chartex" xmlns:cx6="http://schemas.microsoft.com/office/drawing/2016/5/12/chartex" xmlns:cx7="http://schemas.microsoft.com/office/drawing/2016/5/13/chartex" xmlns:cx8="http://schemas.microsoft.com/office/drawing/2016/5/14/chartex" xmlns:mc="http://schemas.openxmlformats.org/markup-compatibility/2006" xmlns:aink="http://schemas.microsoft.com/office/drawing/2016/ink" xmlns:am3d="http://schemas.microsoft.com/office/drawing/2017/model3d" xmlns:o="urn:schemas-microsoft-com:office:office" xmlns:r="http://schemas.openxmlformats.org/officeDocument/2006/relationships" xmlns:m="http://schemas.openxmlformats.org/officeDocument/2006/math" xmlns:v="urn:schemas-microsoft-com:vml" xmlns:wp14="http://schemas.microsoft.com/office/word/2010/wordprocessingDrawing" xmlns:wp="http://schemas.openxmlformats.org/drawingml/2006/wordprocessingDrawing" xmlns:w10="urn:schemas-microsoft-com:office:word" xmlns:w="http://schemas.openxmlformats.org/wordprocessingml/2006/main" xmlns:w14="http://schemas.microsoft.com/office/word/2010/wordml" xmlns:w15="http://schemas.microsoft.com/office/word/2012/wordml" xmlns:w16cid="http://schemas.microsoft.com/office/word/2016/wordml/cid" xmlns:w16se="http://schemas.microsoft.com/office/word/2015/wordml/symex" xmlns:wpg="http://schemas.microsoft.com/office/word/2010/wordprocessingGroup" xmlns:wpi="http://schemas.microsoft.com/office/word/2010/wordprocessingInk" xmlns:wne="http://schemas.microsoft.com/office/word/2006/wordml" xmlns:wps="http://schemas.microsoft.com/office/word/2010/wordprocessingShape" mc:Ignorable="w14 w15 w16se w16cid wp14">
+<w:endnotes xmlns:wpc="http://schemas.microsoft.com/office/word/2010/wordprocessingCanvas" xmlns:cx="http://schemas.microsoft.com/office/drawing/2014/chartex" xmlns:cx1="http://schemas.microsoft.com/office/drawing/2015/9/8/chartex" xmlns:cx2="http://schemas.microsoft.com/office/drawing/2015/10/21/chartex" xmlns:cx3="http://schemas.microsoft.com/office/drawing/2016/5/9/chartex" xmlns:cx4="http://schemas.microsoft.com/office/drawing/2016/5/10/chartex" xmlns:cx5="http://schemas.microsoft.com/office/drawing/2016/5/11/chartex" xmlns:cx6="http://schemas.microsoft.com/office/drawing/2016/5/12/chartex" xmlns:cx7="http://schemas.microsoft.com/office/drawing/2016/5/13/chartex" xmlns:cx8="http://schemas.microsoft.com/office/drawing/2016/5/14/chartex" xmlns:mc="http://schemas.openxmlformats.org/markup-compatibility/2006" xmlns:aink="http://schemas.microsoft.com/office/drawing/2016/ink" xmlns:am3d="http://schemas.microsoft.com/office/drawing/2017/model3d" xmlns:o="urn:schemas-microsoft-com:office:office" xmlns:r="http://schemas.openxmlformats.org/officeDocument/2006/relationships" xmlns:m="http://schemas.openxmlformats.org/officeDocument/2006/math" xmlns:v="urn:schemas-microsoft-com:vml" xmlns:wp14="http://schemas.microsoft.com/office/word/2010/wordprocessingDrawing" xmlns:wp="http://schemas.openxmlformats.org/drawingml/2006/wordprocessingDrawing" xmlns:w10="urn:schemas-microsoft-com:office:word" xmlns:w="http://schemas.openxmlformats.org/wordprocessingml/2006/main" xmlns:w14="http://schemas.microsoft.com/office/word/2010/wordml" xmlns:w15="http://schemas.microsoft.com/office/word/2012/wordml" xmlns:w16cex="http://schemas.microsoft.com/office/word/2018/wordml/cex" xmlns:w16cid="http://schemas.microsoft.com/office/word/2016/wordml/cid" xmlns:w16="http://schemas.microsoft.com/office/word/2018/wordml" xmlns:w16se="http://schemas.microsoft.com/office/word/2015/wordml/symex" xmlns:wpg="http://schemas.microsoft.com/office/word/2010/wordprocessingGroup" xmlns:wpi="http://schemas.microsoft.com/office/word/2010/wordprocessingInk" xmlns:wne="http://schemas.microsoft.com/office/word/2006/wordml" xmlns:wps="http://schemas.microsoft.com/office/word/2010/wordprocessingShape" mc:Ignorable="w14 w15 w16se w16cid w16 w16cex wp14">
   <w:endnote w:type="separator" w:id="-1">
     <w:p>
       <w:pPr>
@@ -776,7 +881,7 @@
 </file>
 
 <file path=word/footnotes.xml><?xml version="1.0" encoding="utf-8"?>
-<w:footnotes xmlns:wpc="http://schemas.microsoft.com/office/word/2010/wordprocessingCanvas" xmlns:cx="http://schemas.microsoft.com/office/drawing/2014/chartex" xmlns:cx1="http://schemas.microsoft.com/office/drawing/2015/9/8/chartex" xmlns:cx2="http://schemas.microsoft.com/office/drawing/2015/10/21/chartex" xmlns:cx3="http://schemas.microsoft.com/office/drawing/2016/5/9/chartex" xmlns:cx4="http://schemas.microsoft.com/office/drawing/2016/5/10/chartex" xmlns:cx5="http://schemas.microsoft.com/office/drawing/2016/5/11/chartex" xmlns:cx6="http://schemas.microsoft.com/office/drawing/2016/5/12/chartex" xmlns:cx7="http://schemas.microsoft.com/office/drawing/2016/5/13/chartex" xmlns:cx8="http://schemas.microsoft.com/office/drawing/2016/5/14/chartex" xmlns:mc="http://schemas.openxmlformats.org/markup-compatibility/2006" xmlns:aink="http://schemas.microsoft.com/office/drawing/2016/ink" xmlns:am3d="http://schemas.microsoft.com/office/drawing/2017/model3d" xmlns:o="urn:schemas-microsoft-com:office:office" xmlns:r="http://schemas.openxmlformats.org/officeDocument/2006/relationships" xmlns:m="http://schemas.openxmlformats.org/officeDocument/2006/math" xmlns:v="urn:schemas-microsoft-com:vml" xmlns:wp14="http://schemas.microsoft.com/office/word/2010/wordprocessingDrawing" xmlns:wp="http://schemas.openxmlformats.org/drawingml/2006/wordprocessingDrawing" xmlns:w10="urn:schemas-microsoft-com:office:word" xmlns:w="http://schemas.openxmlformats.org/wordprocessingml/2006/main" xmlns:w14="http://schemas.microsoft.com/office/word/2010/wordml" xmlns:w15="http://schemas.microsoft.com/office/word/2012/wordml" xmlns:w16cid="http://schemas.microsoft.com/office/word/2016/wordml/cid" xmlns:w16se="http://schemas.microsoft.com/office/word/2015/wordml/symex" xmlns:wpg="http://schemas.microsoft.com/office/word/2010/wordprocessingGroup" xmlns:wpi="http://schemas.microsoft.com/office/word/2010/wordprocessingInk" xmlns:wne="http://schemas.microsoft.com/office/word/2006/wordml" xmlns:wps="http://schemas.microsoft.com/office/word/2010/wordprocessingShape" mc:Ignorable="w14 w15 w16se w16cid wp14">
+<w:footnotes xmlns:wpc="http://schemas.microsoft.com/office/word/2010/wordprocessingCanvas" xmlns:cx="http://schemas.microsoft.com/office/drawing/2014/chartex" xmlns:cx1="http://schemas.microsoft.com/office/drawing/2015/9/8/chartex" xmlns:cx2="http://schemas.microsoft.com/office/drawing/2015/10/21/chartex" xmlns:cx3="http://schemas.microsoft.com/office/drawing/2016/5/9/chartex" xmlns:cx4="http://schemas.microsoft.com/office/drawing/2016/5/10/chartex" xmlns:cx5="http://schemas.microsoft.com/office/drawing/2016/5/11/chartex" xmlns:cx6="http://schemas.microsoft.com/office/drawing/2016/5/12/chartex" xmlns:cx7="http://schemas.microsoft.com/office/drawing/2016/5/13/chartex" xmlns:cx8="http://schemas.microsoft.com/office/drawing/2016/5/14/chartex" xmlns:mc="http://schemas.openxmlformats.org/markup-compatibility/2006" xmlns:aink="http://schemas.microsoft.com/office/drawing/2016/ink" xmlns:am3d="http://schemas.microsoft.com/office/drawing/2017/model3d" xmlns:o="urn:schemas-microsoft-com:office:office" xmlns:r="http://schemas.openxmlformats.org/officeDocument/2006/relationships" xmlns:m="http://schemas.openxmlformats.org/officeDocument/2006/math" xmlns:v="urn:schemas-microsoft-com:vml" xmlns:wp14="http://schemas.microsoft.com/office/word/2010/wordprocessingDrawing" xmlns:wp="http://schemas.openxmlformats.org/drawingml/2006/wordprocessingDrawing" xmlns:w10="urn:schemas-microsoft-com:office:word" xmlns:w="http://schemas.openxmlformats.org/wordprocessingml/2006/main" xmlns:w14="http://schemas.microsoft.com/office/word/2010/wordml" xmlns:w15="http://schemas.microsoft.com/office/word/2012/wordml" xmlns:w16cex="http://schemas.microsoft.com/office/word/2018/wordml/cex" xmlns:w16cid="http://schemas.microsoft.com/office/word/2016/wordml/cid" xmlns:w16="http://schemas.microsoft.com/office/word/2018/wordml" xmlns:w16se="http://schemas.microsoft.com/office/word/2015/wordml/symex" xmlns:wpg="http://schemas.microsoft.com/office/word/2010/wordprocessingGroup" xmlns:wpi="http://schemas.microsoft.com/office/word/2010/wordprocessingInk" xmlns:wne="http://schemas.microsoft.com/office/word/2006/wordml" xmlns:wps="http://schemas.microsoft.com/office/word/2010/wordprocessingShape" mc:Ignorable="w14 w15 w16se w16cid w16 w16cex wp14">
   <w:footnote w:type="separator" w:id="-1">
     <w:p>
       <w:pPr>
@@ -801,7 +906,7 @@
 </file>
 
 <file path=word/numbering.xml><?xml version="1.0" encoding="utf-8"?>
-<w:numbering xmlns:wpc="http://schemas.microsoft.com/office/word/2010/wordprocessingCanvas" xmlns:cx="http://schemas.microsoft.com/office/drawing/2014/chartex" xmlns:cx1="http://schemas.microsoft.com/office/drawing/2015/9/8/chartex" xmlns:cx2="http://schemas.microsoft.com/office/drawing/2015/10/21/chartex" xmlns:cx3="http://schemas.microsoft.com/office/drawing/2016/5/9/chartex" xmlns:cx4="http://schemas.microsoft.com/office/drawing/2016/5/10/chartex" xmlns:cx5="http://schemas.microsoft.com/office/drawing/2016/5/11/chartex" xmlns:cx6="http://schemas.microsoft.com/office/drawing/2016/5/12/chartex" xmlns:cx7="http://schemas.microsoft.com/office/drawing/2016/5/13/chartex" xmlns:cx8="http://schemas.microsoft.com/office/drawing/2016/5/14/chartex" xmlns:mc="http://schemas.openxmlformats.org/markup-compatibility/2006" xmlns:aink="http://schemas.microsoft.com/office/drawing/2016/ink" xmlns:am3d="http://schemas.microsoft.com/office/drawing/2017/model3d" xmlns:o="urn:schemas-microsoft-com:office:office" xmlns:r="http://schemas.openxmlformats.org/officeDocument/2006/relationships" xmlns:m="http://schemas.openxmlformats.org/officeDocument/2006/math" xmlns:v="urn:schemas-microsoft-com:vml" xmlns:wp14="http://schemas.microsoft.com/office/word/2010/wordprocessingDrawing" xmlns:wp="http://schemas.openxmlformats.org/drawingml/2006/wordprocessingDrawing" xmlns:w10="urn:schemas-microsoft-com:office:word" xmlns:w="http://schemas.openxmlformats.org/wordprocessingml/2006/main" xmlns:w14="http://schemas.microsoft.com/office/word/2010/wordml" xmlns:w15="http://schemas.microsoft.com/office/word/2012/wordml" xmlns:w16cid="http://schemas.microsoft.com/office/word/2016/wordml/cid" xmlns:w16se="http://schemas.microsoft.com/office/word/2015/wordml/symex" xmlns:wpg="http://schemas.microsoft.com/office/word/2010/wordprocessingGroup" xmlns:wpi="http://schemas.microsoft.com/office/word/2010/wordprocessingInk" xmlns:wne="http://schemas.microsoft.com/office/word/2006/wordml" xmlns:wps="http://schemas.microsoft.com/office/word/2010/wordprocessingShape" mc:Ignorable="w14 w15 w16se w16cid wp14">
+<w:numbering xmlns:wpc="http://schemas.microsoft.com/office/word/2010/wordprocessingCanvas" xmlns:cx="http://schemas.microsoft.com/office/drawing/2014/chartex" xmlns:cx1="http://schemas.microsoft.com/office/drawing/2015/9/8/chartex" xmlns:cx2="http://schemas.microsoft.com/office/drawing/2015/10/21/chartex" xmlns:cx3="http://schemas.microsoft.com/office/drawing/2016/5/9/chartex" xmlns:cx4="http://schemas.microsoft.com/office/drawing/2016/5/10/chartex" xmlns:cx5="http://schemas.microsoft.com/office/drawing/2016/5/11/chartex" xmlns:cx6="http://schemas.microsoft.com/office/drawing/2016/5/12/chartex" xmlns:cx7="http://schemas.microsoft.com/office/drawing/2016/5/13/chartex" xmlns:cx8="http://schemas.microsoft.com/office/drawing/2016/5/14/chartex" xmlns:mc="http://schemas.openxmlformats.org/markup-compatibility/2006" xmlns:aink="http://schemas.microsoft.com/office/drawing/2016/ink" xmlns:am3d="http://schemas.microsoft.com/office/drawing/2017/model3d" xmlns:o="urn:schemas-microsoft-com:office:office" xmlns:r="http://schemas.openxmlformats.org/officeDocument/2006/relationships" xmlns:m="http://schemas.openxmlformats.org/officeDocument/2006/math" xmlns:v="urn:schemas-microsoft-com:vml" xmlns:wp14="http://schemas.microsoft.com/office/word/2010/wordprocessingDrawing" xmlns:wp="http://schemas.openxmlformats.org/drawingml/2006/wordprocessingDrawing" xmlns:w10="urn:schemas-microsoft-com:office:word" xmlns:w="http://schemas.openxmlformats.org/wordprocessingml/2006/main" xmlns:w14="http://schemas.microsoft.com/office/word/2010/wordml" xmlns:w15="http://schemas.microsoft.com/office/word/2012/wordml" xmlns:w16cex="http://schemas.microsoft.com/office/word/2018/wordml/cex" xmlns:w16cid="http://schemas.microsoft.com/office/word/2016/wordml/cid" xmlns:w16="http://schemas.microsoft.com/office/word/2018/wordml" xmlns:w16se="http://schemas.microsoft.com/office/word/2015/wordml/symex" xmlns:wpg="http://schemas.microsoft.com/office/word/2010/wordprocessingGroup" xmlns:wpi="http://schemas.microsoft.com/office/word/2010/wordprocessingInk" xmlns:wne="http://schemas.microsoft.com/office/word/2006/wordml" xmlns:wps="http://schemas.microsoft.com/office/word/2010/wordprocessingShape" mc:Ignorable="w14 w15 w16se w16cid w16 w16cex wp14">
   <w:abstractNum w:abstractNumId="0" w15:restartNumberingAfterBreak="0">
     <w:nsid w:val="3E5349E6"/>
     <w:multiLevelType w:val="hybridMultilevel"/>
@@ -1011,7 +1116,7 @@
 </file>
 
 <file path=word/styles.xml><?xml version="1.0" encoding="utf-8"?>
-<w:styles xmlns:mc="http://schemas.openxmlformats.org/markup-compatibility/2006" xmlns:r="http://schemas.openxmlformats.org/officeDocument/2006/relationships" xmlns:w="http://schemas.openxmlformats.org/wordprocessingml/2006/main" xmlns:w14="http://schemas.microsoft.com/office/word/2010/wordml" xmlns:w15="http://schemas.microsoft.com/office/word/2012/wordml" xmlns:w16cid="http://schemas.microsoft.com/office/word/2016/wordml/cid" xmlns:w16se="http://schemas.microsoft.com/office/word/2015/wordml/symex" mc:Ignorable="w14 w15 w16se w16cid">
+<w:styles xmlns:mc="http://schemas.openxmlformats.org/markup-compatibility/2006" xmlns:r="http://schemas.openxmlformats.org/officeDocument/2006/relationships" xmlns:w="http://schemas.openxmlformats.org/wordprocessingml/2006/main" xmlns:w14="http://schemas.microsoft.com/office/word/2010/wordml" xmlns:w15="http://schemas.microsoft.com/office/word/2012/wordml" xmlns:w16cex="http://schemas.microsoft.com/office/word/2018/wordml/cex" xmlns:w16cid="http://schemas.microsoft.com/office/word/2016/wordml/cid" xmlns:w16="http://schemas.microsoft.com/office/word/2018/wordml" xmlns:w16se="http://schemas.microsoft.com/office/word/2015/wordml/symex" mc:Ignorable="w14 w15 w16se w16cid w16 w16cex">
   <w:docDefaults>
     <w:rPrDefault>
       <w:rPr>
@@ -1027,7 +1132,7 @@
       </w:pPr>
     </w:pPrDefault>
   </w:docDefaults>
-  <w:latentStyles w:defLockedState="0" w:defUIPriority="99" w:defSemiHidden="0" w:defUnhideWhenUsed="0" w:defQFormat="0" w:count="377">
+  <w:latentStyles w:defLockedState="0" w:defUIPriority="99" w:defSemiHidden="0" w:defUnhideWhenUsed="0" w:defQFormat="0" w:count="376">
     <w:lsdException w:name="Normal" w:uiPriority="0" w:qFormat="1"/>
     <w:lsdException w:name="heading 1" w:uiPriority="9" w:qFormat="1"/>
     <w:lsdException w:name="heading 2" w:semiHidden="1" w:uiPriority="9" w:unhideWhenUsed="1" w:qFormat="1"/>
@@ -1404,7 +1509,6 @@
     <w:lsdException w:name="Hashtag" w:semiHidden="1" w:unhideWhenUsed="1"/>
     <w:lsdException w:name="Unresolved Mention" w:semiHidden="1" w:unhideWhenUsed="1"/>
     <w:lsdException w:name="Smart Link" w:semiHidden="1" w:unhideWhenUsed="1"/>
-    <w:lsdException w:name="Smart Link Error" w:semiHidden="1" w:unhideWhenUsed="1"/>
   </w:latentStyles>
   <w:style w:type="paragraph" w:default="1" w:styleId="Normal">
     <w:name w:val="Normal"/>

</xml_diff>